<commit_message>
add Peer Feedback (draft)
</commit_message>
<xml_diff>
--- a/course-content/Questionnaires.docx
+++ b/course-content/Questionnaires.docx
@@ -95,17 +95,23 @@
             <w:pPr>
               <w:spacing w:before="170" w:line="276" w:lineRule="auto"/>
               <w:rPr>
-                <w:sz w:val="20"/>
-                <w:szCs w:val="20"/>
-              </w:rPr>
-            </w:pPr>
-            <w:r>
-              <w:rPr>
+                <w:b/>
+                <w:bCs/>
+                <w:sz w:val="20"/>
+                <w:szCs w:val="20"/>
+              </w:rPr>
+            </w:pPr>
+            <w:bookmarkStart w:id="0" w:name="_GoBack"/>
+            <w:r>
+              <w:rPr>
+                <w:b/>
+                <w:bCs/>
                 <w:sz w:val="20"/>
                 <w:szCs w:val="20"/>
               </w:rPr>
               <w:t>Lecture</w:t>
             </w:r>
+            <w:bookmarkEnd w:id="0"/>
           </w:p>
         </w:tc>
         <w:tc>
@@ -1553,8 +1559,6 @@
       <w:r>
         <w:t>metacognitive-awareness-inventory.pdf</w:t>
       </w:r>
-      <w:bookmarkStart w:id="0" w:name="_GoBack"/>
-      <w:bookmarkEnd w:id="0"/>
     </w:p>
     <w:sectPr>
       <w:pgSz w:w="12240" w:h="15840"/>
@@ -2086,6 +2090,7 @@
   <w:style w:type="character" w:default="1" w:styleId="DefaultParagraphFont">
     <w:name w:val="Default Paragraph Font"/>
     <w:uiPriority w:val="1"/>
+    <w:semiHidden/>
     <w:unhideWhenUsed/>
   </w:style>
   <w:style w:type="table" w:default="1" w:styleId="TableNormal">

</xml_diff>